<commit_message>
Adicionar o arquivo CSU09 Fixes #8
</commit_message>
<xml_diff>
--- a/Requisitos/documentos_de_casos_de_uso/CSU10-Manter Kit.docx
+++ b/Requisitos/documentos_de_casos_de_uso/CSU10-Manter Kit.docx
@@ -1049,7 +1049,7 @@
                 <w:szCs w:val="28"/>
                 <w:rtl w:val="0"/>
               </w:rPr>
-              <w:t xml:space="preserve">(Telas19_Organização - criar kit)</w:t>
+              <w:t xml:space="preserve">(Tela19_Organização - criar kit)</w:t>
             </w:r>
             <w:r>
               <w:rPr>
@@ -1546,7 +1546,7 @@
                 <w:szCs w:val="28"/>
                 <w:rtl w:val="0"/>
               </w:rPr>
-              <w:t xml:space="preserve">(Telas20_Organização - editar kit).</w:t>
+              <w:t xml:space="preserve">(Tela20_Organização - editar kit).</w:t>
             </w:r>
             <w:r>
               <w:rPr>

</xml_diff>